<commit_message>
Auto stash before checking out "origin/main"
</commit_message>
<xml_diff>
--- a/20-21/Physics/Harmonic_Motion/Speed of sound lab w data.docx
+++ b/20-21/Physics/Harmonic_Motion/Speed of sound lab w data.docx
@@ -1,10 +1,13 @@
 
 <file path=word/document.xml><?xml version="1.0" encoding="utf-8"?>
-<w:document xmlns:wpc="http://schemas.microsoft.com/office/word/2010/wordprocessingCanvas" xmlns:cx="http://schemas.microsoft.com/office/drawing/2014/chartex" xmlns:cx1="http://schemas.microsoft.com/office/drawing/2015/9/8/chartex" xmlns:cx2="http://schemas.microsoft.com/office/drawing/2015/10/21/chartex" xmlns:cx3="http://schemas.microsoft.com/office/drawing/2016/5/9/chartex" xmlns:cx4="http://schemas.microsoft.com/office/drawing/2016/5/10/chartex" xmlns:cx5="http://schemas.microsoft.com/office/drawing/2016/5/11/chartex" xmlns:cx6="http://schemas.microsoft.com/office/drawing/2016/5/12/chartex" xmlns:cx7="http://schemas.microsoft.com/office/drawing/2016/5/13/chartex" xmlns:cx8="http://schemas.microsoft.com/office/drawing/2016/5/14/chartex" xmlns:mc="http://schemas.openxmlformats.org/markup-compatibility/2006" xmlns:aink="http://schemas.microsoft.com/office/drawing/2016/ink" xmlns:am3d="http://schemas.microsoft.com/office/drawing/2017/model3d" xmlns:o="urn:schemas-microsoft-com:office:office" xmlns:r="http://schemas.openxmlformats.org/officeDocument/2006/relationships" xmlns:m="http://schemas.openxmlformats.org/officeDocument/2006/math" xmlns:v="urn:schemas-microsoft-com:vml" xmlns:wp14="http://schemas.microsoft.com/office/word/2010/wordprocessingDrawing" xmlns:wp="http://schemas.openxmlformats.org/drawingml/2006/wordprocessingDrawing" xmlns:w10="urn:schemas-microsoft-com:office:word" xmlns:w="http://schemas.openxmlformats.org/wordprocessingml/2006/main" xmlns:w14="http://schemas.microsoft.com/office/word/2010/wordml" xmlns:w15="http://schemas.microsoft.com/office/word/2012/wordml" xmlns:w16cex="http://schemas.microsoft.com/office/word/2018/wordml/cex" xmlns:w16cid="http://schemas.microsoft.com/office/word/2016/wordml/cid" xmlns:w16="http://schemas.microsoft.com/office/word/2018/wordml" xmlns:w16se="http://schemas.microsoft.com/office/word/2015/wordml/symex" xmlns:wpg="http://schemas.microsoft.com/office/word/2010/wordprocessingGroup" xmlns:wpi="http://schemas.microsoft.com/office/word/2010/wordprocessingInk" xmlns:wne="http://schemas.microsoft.com/office/word/2006/wordml" xmlns:wps="http://schemas.microsoft.com/office/word/2010/wordprocessingShape" mc:Ignorable="w14 w15 w16se w16cid w16 w16cex wp14">
+<w:document xmlns:wpc="http://schemas.microsoft.com/office/word/2010/wordprocessingCanvas" xmlns:cx="http://schemas.microsoft.com/office/drawing/2014/chartex" xmlns:cx1="http://schemas.microsoft.com/office/drawing/2015/9/8/chartex" xmlns:cx2="http://schemas.microsoft.com/office/drawing/2015/10/21/chartex" xmlns:cx3="http://schemas.microsoft.com/office/drawing/2016/5/9/chartex" xmlns:cx4="http://schemas.microsoft.com/office/drawing/2016/5/10/chartex" xmlns:cx5="http://schemas.microsoft.com/office/drawing/2016/5/11/chartex" xmlns:cx6="http://schemas.microsoft.com/office/drawing/2016/5/12/chartex" xmlns:cx7="http://schemas.microsoft.com/office/drawing/2016/5/13/chartex" xmlns:cx8="http://schemas.microsoft.com/office/drawing/2016/5/14/chartex" xmlns:mc="http://schemas.openxmlformats.org/markup-compatibility/2006" xmlns:aink="http://schemas.microsoft.com/office/drawing/2016/ink" xmlns:am3d="http://schemas.microsoft.com/office/drawing/2017/model3d" xmlns:o="urn:schemas-microsoft-com:office:office" xmlns:r="http://schemas.openxmlformats.org/officeDocument/2006/relationships" xmlns:m="http://schemas.openxmlformats.org/officeDocument/2006/math" xmlns:v="urn:schemas-microsoft-com:vml" xmlns:wp14="http://schemas.microsoft.com/office/word/2010/wordprocessingDrawing" xmlns:wp="http://schemas.openxmlformats.org/drawingml/2006/wordprocessingDrawing" xmlns:w10="urn:schemas-microsoft-com:office:word" xmlns:w="http://schemas.openxmlformats.org/wordprocessingml/2006/main" xmlns:w14="http://schemas.microsoft.com/office/word/2010/wordml" xmlns:w15="http://schemas.microsoft.com/office/word/2012/wordml" xmlns:w16cex="http://schemas.microsoft.com/office/word/2018/wordml/cex" xmlns:w16cid="http://schemas.microsoft.com/office/word/2016/wordml/cid" xmlns:w16="http://schemas.microsoft.com/office/word/2018/wordml" xmlns:w16sdtdh="http://schemas.microsoft.com/office/word/2020/wordml/sdtdatahash" xmlns:w16se="http://schemas.microsoft.com/office/word/2015/wordml/symex" xmlns:wpg="http://schemas.microsoft.com/office/word/2010/wordprocessingGroup" xmlns:wpi="http://schemas.microsoft.com/office/word/2010/wordprocessingInk" xmlns:wne="http://schemas.microsoft.com/office/word/2006/wordml" xmlns:wps="http://schemas.microsoft.com/office/word/2010/wordprocessingShape" mc:Ignorable="w14 w15 w16se w16cid w16 w16cex w16sdtdh wp14">
   <w:body>
     <w:p>
       <w:r>
-        <w:t>Name_____________________________________</w:t>
+        <w:t>Name</w:t>
+      </w:r>
+      <w:r>
+        <w:t>: Andrew Martin</w:t>
       </w:r>
     </w:p>
     <w:p>
@@ -88,19 +91,11 @@
           <w:bCs/>
         </w:rPr>
       </w:pPr>
-      <w:proofErr w:type="spellStart"/>
       <w:r>
         <w:rPr>
           <w:bCs/>
         </w:rPr>
-        <w:t>Pvc</w:t>
-      </w:r>
-      <w:proofErr w:type="spellEnd"/>
-      <w:r>
-        <w:rPr>
-          <w:bCs/>
-        </w:rPr>
-        <w:t xml:space="preserve"> pipe (air column)</w:t>
+        <w:t>Pvc pipe (air column)</w:t>
       </w:r>
     </w:p>
     <w:p>
@@ -215,35 +210,7 @@
         <w:rPr>
           <w:bCs/>
         </w:rPr>
-        <w:t xml:space="preserve">Place the </w:t>
-      </w:r>
-      <w:proofErr w:type="spellStart"/>
-      <w:r>
-        <w:rPr>
-          <w:bCs/>
-        </w:rPr>
-        <w:t>pvc</w:t>
-      </w:r>
-      <w:proofErr w:type="spellEnd"/>
-      <w:r>
-        <w:rPr>
-          <w:bCs/>
-        </w:rPr>
-        <w:t xml:space="preserve"> pipe in the plastic tube and fill the plastic tube almost full </w:t>
-      </w:r>
-      <w:proofErr w:type="gramStart"/>
-      <w:r>
-        <w:rPr>
-          <w:bCs/>
-        </w:rPr>
-        <w:t>with</w:t>
-      </w:r>
-      <w:proofErr w:type="gramEnd"/>
-      <w:r>
-        <w:rPr>
-          <w:bCs/>
-        </w:rPr>
-        <w:t xml:space="preserve"> water</w:t>
+        <w:t>Place the pvc pipe in the plastic tube and fill the plastic tube almost full with water</w:t>
       </w:r>
       <w:r>
         <w:rPr>
@@ -291,21 +258,7 @@
         <w:rPr>
           <w:bCs/>
         </w:rPr>
-        <w:t xml:space="preserve">Hold the tuning fork over the </w:t>
-      </w:r>
-      <w:proofErr w:type="spellStart"/>
-      <w:r>
-        <w:rPr>
-          <w:bCs/>
-        </w:rPr>
-        <w:t>pvc</w:t>
-      </w:r>
-      <w:proofErr w:type="spellEnd"/>
-      <w:r>
-        <w:rPr>
-          <w:bCs/>
-        </w:rPr>
-        <w:t xml:space="preserve"> pipe and raise the pipe until you hear the sound amplified</w:t>
+        <w:t>Hold the tuning fork over the pvc pipe and raise the pipe until you hear the sound amplified</w:t>
       </w:r>
       <w:r>
         <w:rPr>
@@ -474,7 +427,6 @@
                 <w:bCs/>
               </w:rPr>
             </w:pPr>
-            <w:proofErr w:type="spellStart"/>
             <w:r>
               <w:rPr>
                 <w:bCs/>
@@ -488,7 +440,6 @@
               </w:rPr>
               <w:t>avg</w:t>
             </w:r>
-            <w:proofErr w:type="spellEnd"/>
             <w:r>
               <w:rPr>
                 <w:bCs/>
@@ -602,6 +553,12 @@
                 <w:bCs/>
               </w:rPr>
             </w:pPr>
+            <w:r>
+              <w:rPr>
+                <w:bCs/>
+              </w:rPr>
+              <w:t>0.325</w:t>
+            </w:r>
           </w:p>
         </w:tc>
         <w:tc>
@@ -697,6 +654,12 @@
                 <w:bCs/>
               </w:rPr>
             </w:pPr>
+            <w:r>
+              <w:rPr>
+                <w:bCs/>
+              </w:rPr>
+              <w:t>0.285</w:t>
+            </w:r>
           </w:p>
         </w:tc>
         <w:tc>
@@ -792,6 +755,12 @@
                 <w:bCs/>
               </w:rPr>
             </w:pPr>
+            <w:r>
+              <w:rPr>
+                <w:bCs/>
+              </w:rPr>
+              <w:t>0.2525</w:t>
+            </w:r>
           </w:p>
         </w:tc>
         <w:tc>
@@ -887,6 +856,12 @@
                 <w:bCs/>
               </w:rPr>
             </w:pPr>
+            <w:r>
+              <w:rPr>
+                <w:bCs/>
+              </w:rPr>
+              <w:t>0.21</w:t>
+            </w:r>
           </w:p>
         </w:tc>
         <w:tc>
@@ -982,6 +957,12 @@
                 <w:bCs/>
               </w:rPr>
             </w:pPr>
+            <w:r>
+              <w:rPr>
+                <w:bCs/>
+              </w:rPr>
+              <w:t>0.19</w:t>
+            </w:r>
           </w:p>
         </w:tc>
         <w:tc>
@@ -1077,6 +1058,12 @@
                 <w:bCs/>
               </w:rPr>
             </w:pPr>
+            <w:r>
+              <w:rPr>
+                <w:bCs/>
+              </w:rPr>
+              <w:t>0.1625</w:t>
+            </w:r>
           </w:p>
         </w:tc>
         <w:tc>
@@ -1172,6 +1159,12 @@
                 <w:bCs/>
               </w:rPr>
             </w:pPr>
+            <w:r>
+              <w:rPr>
+                <w:bCs/>
+              </w:rPr>
+              <w:t>0.155</w:t>
+            </w:r>
           </w:p>
         </w:tc>
         <w:tc>
@@ -1267,6 +1260,12 @@
                 <w:bCs/>
               </w:rPr>
             </w:pPr>
+            <w:r>
+              <w:rPr>
+                <w:bCs/>
+              </w:rPr>
+              <w:t>0.15</w:t>
+            </w:r>
           </w:p>
         </w:tc>
         <w:tc>
@@ -1485,23 +1484,7 @@
           <w:rFonts w:eastAsiaTheme="minorEastAsia"/>
           <w:bCs/>
         </w:rPr>
-        <w:t xml:space="preserve">Explain what type of wave was created inside the pipe. i.e. open-closed, closed-closed, </w:t>
-      </w:r>
-      <w:proofErr w:type="gramStart"/>
-      <w:r>
-        <w:rPr>
-          <w:rFonts w:eastAsiaTheme="minorEastAsia"/>
-          <w:bCs/>
-        </w:rPr>
-        <w:t>open,-</w:t>
-      </w:r>
-      <w:proofErr w:type="gramEnd"/>
-      <w:r>
-        <w:rPr>
-          <w:rFonts w:eastAsiaTheme="minorEastAsia"/>
-          <w:bCs/>
-        </w:rPr>
-        <w:t>open</w:t>
+        <w:t>Explain what type of wave was created inside the pipe. i.e. open-closed, closed-closed, open,-open</w:t>
       </w:r>
     </w:p>
     <w:p>
@@ -3054,7 +3037,7 @@
 </file>
 
 <file path=word/numbering.xml><?xml version="1.0" encoding="utf-8"?>
-<w:numbering xmlns:wpc="http://schemas.microsoft.com/office/word/2010/wordprocessingCanvas" xmlns:cx="http://schemas.microsoft.com/office/drawing/2014/chartex" xmlns:cx1="http://schemas.microsoft.com/office/drawing/2015/9/8/chartex" xmlns:cx2="http://schemas.microsoft.com/office/drawing/2015/10/21/chartex" xmlns:cx3="http://schemas.microsoft.com/office/drawing/2016/5/9/chartex" xmlns:cx4="http://schemas.microsoft.com/office/drawing/2016/5/10/chartex" xmlns:cx5="http://schemas.microsoft.com/office/drawing/2016/5/11/chartex" xmlns:cx6="http://schemas.microsoft.com/office/drawing/2016/5/12/chartex" xmlns:cx7="http://schemas.microsoft.com/office/drawing/2016/5/13/chartex" xmlns:cx8="http://schemas.microsoft.com/office/drawing/2016/5/14/chartex" xmlns:mc="http://schemas.openxmlformats.org/markup-compatibility/2006" xmlns:aink="http://schemas.microsoft.com/office/drawing/2016/ink" xmlns:am3d="http://schemas.microsoft.com/office/drawing/2017/model3d" xmlns:o="urn:schemas-microsoft-com:office:office" xmlns:r="http://schemas.openxmlformats.org/officeDocument/2006/relationships" xmlns:m="http://schemas.openxmlformats.org/officeDocument/2006/math" xmlns:v="urn:schemas-microsoft-com:vml" xmlns:wp14="http://schemas.microsoft.com/office/word/2010/wordprocessingDrawing" xmlns:wp="http://schemas.openxmlformats.org/drawingml/2006/wordprocessingDrawing" xmlns:w10="urn:schemas-microsoft-com:office:word" xmlns:w="http://schemas.openxmlformats.org/wordprocessingml/2006/main" xmlns:w14="http://schemas.microsoft.com/office/word/2010/wordml" xmlns:w15="http://schemas.microsoft.com/office/word/2012/wordml" xmlns:w16cex="http://schemas.microsoft.com/office/word/2018/wordml/cex" xmlns:w16cid="http://schemas.microsoft.com/office/word/2016/wordml/cid" xmlns:w16="http://schemas.microsoft.com/office/word/2018/wordml" xmlns:w16se="http://schemas.microsoft.com/office/word/2015/wordml/symex" xmlns:wpg="http://schemas.microsoft.com/office/word/2010/wordprocessingGroup" xmlns:wpi="http://schemas.microsoft.com/office/word/2010/wordprocessingInk" xmlns:wne="http://schemas.microsoft.com/office/word/2006/wordml" xmlns:wps="http://schemas.microsoft.com/office/word/2010/wordprocessingShape" mc:Ignorable="w14 w15 w16se w16cid w16 w16cex wp14">
+<w:numbering xmlns:wpc="http://schemas.microsoft.com/office/word/2010/wordprocessingCanvas" xmlns:cx="http://schemas.microsoft.com/office/drawing/2014/chartex" xmlns:cx1="http://schemas.microsoft.com/office/drawing/2015/9/8/chartex" xmlns:cx2="http://schemas.microsoft.com/office/drawing/2015/10/21/chartex" xmlns:cx3="http://schemas.microsoft.com/office/drawing/2016/5/9/chartex" xmlns:cx4="http://schemas.microsoft.com/office/drawing/2016/5/10/chartex" xmlns:cx5="http://schemas.microsoft.com/office/drawing/2016/5/11/chartex" xmlns:cx6="http://schemas.microsoft.com/office/drawing/2016/5/12/chartex" xmlns:cx7="http://schemas.microsoft.com/office/drawing/2016/5/13/chartex" xmlns:cx8="http://schemas.microsoft.com/office/drawing/2016/5/14/chartex" xmlns:mc="http://schemas.openxmlformats.org/markup-compatibility/2006" xmlns:aink="http://schemas.microsoft.com/office/drawing/2016/ink" xmlns:am3d="http://schemas.microsoft.com/office/drawing/2017/model3d" xmlns:o="urn:schemas-microsoft-com:office:office" xmlns:r="http://schemas.openxmlformats.org/officeDocument/2006/relationships" xmlns:m="http://schemas.openxmlformats.org/officeDocument/2006/math" xmlns:v="urn:schemas-microsoft-com:vml" xmlns:wp14="http://schemas.microsoft.com/office/word/2010/wordprocessingDrawing" xmlns:wp="http://schemas.openxmlformats.org/drawingml/2006/wordprocessingDrawing" xmlns:w10="urn:schemas-microsoft-com:office:word" xmlns:w="http://schemas.openxmlformats.org/wordprocessingml/2006/main" xmlns:w14="http://schemas.microsoft.com/office/word/2010/wordml" xmlns:w15="http://schemas.microsoft.com/office/word/2012/wordml" xmlns:w16cex="http://schemas.microsoft.com/office/word/2018/wordml/cex" xmlns:w16cid="http://schemas.microsoft.com/office/word/2016/wordml/cid" xmlns:w16="http://schemas.microsoft.com/office/word/2018/wordml" xmlns:w16sdtdh="http://schemas.microsoft.com/office/word/2020/wordml/sdtdatahash" xmlns:w16se="http://schemas.microsoft.com/office/word/2015/wordml/symex" xmlns:wpg="http://schemas.microsoft.com/office/word/2010/wordprocessingGroup" xmlns:wpi="http://schemas.microsoft.com/office/word/2010/wordprocessingInk" xmlns:wne="http://schemas.microsoft.com/office/word/2006/wordml" xmlns:wps="http://schemas.microsoft.com/office/word/2010/wordprocessingShape" mc:Ignorable="w14 w15 w16se w16cid w16 w16cex w16sdtdh wp14">
   <w:abstractNum w:abstractNumId="0" w15:restartNumberingAfterBreak="0">
     <w:nsid w:val="173C0826"/>
     <w:multiLevelType w:val="hybridMultilevel"/>
@@ -3353,7 +3336,7 @@
 </file>
 
 <file path=word/styles.xml><?xml version="1.0" encoding="utf-8"?>
-<w:styles xmlns:mc="http://schemas.openxmlformats.org/markup-compatibility/2006" xmlns:r="http://schemas.openxmlformats.org/officeDocument/2006/relationships" xmlns:w="http://schemas.openxmlformats.org/wordprocessingml/2006/main" xmlns:w14="http://schemas.microsoft.com/office/word/2010/wordml" xmlns:w15="http://schemas.microsoft.com/office/word/2012/wordml" xmlns:w16cex="http://schemas.microsoft.com/office/word/2018/wordml/cex" xmlns:w16cid="http://schemas.microsoft.com/office/word/2016/wordml/cid" xmlns:w16="http://schemas.microsoft.com/office/word/2018/wordml" xmlns:w16se="http://schemas.microsoft.com/office/word/2015/wordml/symex" mc:Ignorable="w14 w15 w16se w16cid w16 w16cex">
+<w:styles xmlns:mc="http://schemas.openxmlformats.org/markup-compatibility/2006" xmlns:r="http://schemas.openxmlformats.org/officeDocument/2006/relationships" xmlns:w="http://schemas.openxmlformats.org/wordprocessingml/2006/main" xmlns:w14="http://schemas.microsoft.com/office/word/2010/wordml" xmlns:w15="http://schemas.microsoft.com/office/word/2012/wordml" xmlns:w16cex="http://schemas.microsoft.com/office/word/2018/wordml/cex" xmlns:w16cid="http://schemas.microsoft.com/office/word/2016/wordml/cid" xmlns:w16="http://schemas.microsoft.com/office/word/2018/wordml" xmlns:w16sdtdh="http://schemas.microsoft.com/office/word/2020/wordml/sdtdatahash" xmlns:w16se="http://schemas.microsoft.com/office/word/2015/wordml/symex" mc:Ignorable="w14 w15 w16se w16cid w16 w16cex w16sdtdh">
   <w:docDefaults>
     <w:rPrDefault>
       <w:rPr>

</xml_diff>